<commit_message>
Commit de alteração do Fred
</commit_message>
<xml_diff>
--- a/docs/Casos de Uso/UC03 - Listar produtos na Home.docx
+++ b/docs/Casos de Uso/UC03 - Listar produtos na Home.docx
@@ -774,7 +774,14 @@
         <w:rPr>
           <w:noProof/>
         </w:rPr>
-        <w:t>Caso de Uso Listar produtos na Home</w:t>
+        <w:t>Caso de Uso</w:t>
+      </w:r>
+      <w:r>
+        <w:rPr>
+          <w:noProof/>
+          <w:color w:val="FF0000"/>
+        </w:rPr>
+        <w:t xml:space="preserve"> Listar produtos na Home</w:t>
       </w:r>
       <w:r>
         <w:rPr>
@@ -792,7 +799,7 @@
         <w:rPr>
           <w:noProof/>
         </w:rPr>
-        <w:instrText xml:space="preserve"> PAGEREF _Toc333756287 \h </w:instrText>
+        <w:instrText xml:space="preserve"> PAGEREF _Toc333961965 \h </w:instrText>
       </w:r>
       <w:r>
         <w:rPr>
@@ -871,7 +878,7 @@
         <w:rPr>
           <w:noProof/>
         </w:rPr>
-        <w:instrText xml:space="preserve"> PAGEREF _Toc333756288 \h </w:instrText>
+        <w:instrText xml:space="preserve"> PAGEREF _Toc333961966 \h </w:instrText>
       </w:r>
       <w:r>
         <w:rPr>
@@ -950,7 +957,7 @@
         <w:rPr>
           <w:noProof/>
         </w:rPr>
-        <w:instrText xml:space="preserve"> PAGEREF _Toc333756289 \h </w:instrText>
+        <w:instrText xml:space="preserve"> PAGEREF _Toc333961967 \h </w:instrText>
       </w:r>
       <w:r>
         <w:rPr>
@@ -1029,7 +1036,7 @@
         <w:rPr>
           <w:noProof/>
         </w:rPr>
-        <w:instrText xml:space="preserve"> PAGEREF _Toc333756290 \h </w:instrText>
+        <w:instrText xml:space="preserve"> PAGEREF _Toc333961968 \h </w:instrText>
       </w:r>
       <w:r>
         <w:rPr>
@@ -1108,7 +1115,7 @@
         <w:rPr>
           <w:noProof/>
         </w:rPr>
-        <w:instrText xml:space="preserve"> PAGEREF _Toc333756291 \h </w:instrText>
+        <w:instrText xml:space="preserve"> PAGEREF _Toc333961969 \h </w:instrText>
       </w:r>
       <w:r>
         <w:rPr>
@@ -1187,7 +1194,7 @@
         <w:rPr>
           <w:noProof/>
         </w:rPr>
-        <w:instrText xml:space="preserve"> PAGEREF _Toc333756292 \h </w:instrText>
+        <w:instrText xml:space="preserve"> PAGEREF _Toc333961970 \h </w:instrText>
       </w:r>
       <w:r>
         <w:rPr>
@@ -1266,7 +1273,7 @@
         <w:rPr>
           <w:noProof/>
         </w:rPr>
-        <w:instrText xml:space="preserve"> PAGEREF _Toc333756293 \h </w:instrText>
+        <w:instrText xml:space="preserve"> PAGEREF _Toc333961971 \h </w:instrText>
       </w:r>
       <w:r>
         <w:rPr>
@@ -1345,7 +1352,7 @@
         <w:rPr>
           <w:noProof/>
         </w:rPr>
-        <w:instrText xml:space="preserve"> PAGEREF _Toc333756294 \h </w:instrText>
+        <w:instrText xml:space="preserve"> PAGEREF _Toc333961972 \h </w:instrText>
       </w:r>
       <w:r>
         <w:rPr>
@@ -1424,7 +1431,7 @@
         <w:rPr>
           <w:noProof/>
         </w:rPr>
-        <w:instrText xml:space="preserve"> PAGEREF _Toc333756295 \h </w:instrText>
+        <w:instrText xml:space="preserve"> PAGEREF _Toc333961973 \h </w:instrText>
       </w:r>
       <w:r>
         <w:rPr>
@@ -1503,7 +1510,7 @@
         <w:rPr>
           <w:noProof/>
         </w:rPr>
-        <w:instrText xml:space="preserve"> PAGEREF _Toc333756296 \h </w:instrText>
+        <w:instrText xml:space="preserve"> PAGEREF _Toc333961974 \h </w:instrText>
       </w:r>
       <w:r>
         <w:rPr>
@@ -1582,7 +1589,7 @@
         <w:rPr>
           <w:noProof/>
         </w:rPr>
-        <w:instrText xml:space="preserve"> PAGEREF _Toc333756297 \h </w:instrText>
+        <w:instrText xml:space="preserve"> PAGEREF _Toc333961975 \h </w:instrText>
       </w:r>
       <w:r>
         <w:rPr>
@@ -1661,7 +1668,86 @@
         <w:rPr>
           <w:noProof/>
         </w:rPr>
-        <w:instrText xml:space="preserve"> PAGEREF _Toc333756298 \h </w:instrText>
+        <w:instrText xml:space="preserve"> PAGEREF _Toc333961976 \h </w:instrText>
+      </w:r>
+      <w:r>
+        <w:rPr>
+          <w:noProof/>
+        </w:rPr>
+      </w:r>
+      <w:r>
+        <w:rPr>
+          <w:noProof/>
+        </w:rPr>
+        <w:fldChar w:fldCharType="separate"/>
+      </w:r>
+      <w:r>
+        <w:rPr>
+          <w:noProof/>
+        </w:rPr>
+        <w:t>1-2</w:t>
+      </w:r>
+      <w:r>
+        <w:rPr>
+          <w:noProof/>
+        </w:rPr>
+        <w:fldChar w:fldCharType="end"/>
+      </w:r>
+    </w:p>
+    <w:p>
+      <w:pPr>
+        <w:pStyle w:val="TOC3"/>
+        <w:tabs>
+          <w:tab w:val="left" w:pos="1200"/>
+          <w:tab w:val="right" w:leader="dot" w:pos="10078"/>
+        </w:tabs>
+        <w:rPr>
+          <w:rFonts w:asciiTheme="minorHAnsi" w:eastAsiaTheme="minorEastAsia" w:hAnsiTheme="minorHAnsi" w:cstheme="minorBidi"/>
+          <w:i w:val="0"/>
+          <w:noProof/>
+          <w:sz w:val="22"/>
+          <w:szCs w:val="22"/>
+        </w:rPr>
+      </w:pPr>
+      <w:r>
+        <w:rPr>
+          <w:noProof/>
+        </w:rPr>
+        <w:t>1.9.2</w:t>
+      </w:r>
+      <w:r>
+        <w:rPr>
+          <w:rFonts w:asciiTheme="minorHAnsi" w:eastAsiaTheme="minorEastAsia" w:hAnsiTheme="minorHAnsi" w:cstheme="minorBidi"/>
+          <w:i w:val="0"/>
+          <w:noProof/>
+          <w:sz w:val="22"/>
+          <w:szCs w:val="22"/>
+        </w:rPr>
+        <w:tab/>
+      </w:r>
+      <w:r>
+        <w:rPr>
+          <w:noProof/>
+        </w:rPr>
+        <w:t>Visualizar Carrinho de Compras</w:t>
+      </w:r>
+      <w:r>
+        <w:rPr>
+          <w:noProof/>
+        </w:rPr>
+        <w:tab/>
+      </w:r>
+      <w:r>
+        <w:rPr>
+          <w:noProof/>
+        </w:rPr>
+        <w:fldChar w:fldCharType="begin"/>
+      </w:r>
+      <w:r>
+        <w:rPr>
+          <w:noProof/>
+        </w:rPr>
+        <w:instrText xml:space="preserve"> PAGEREF _Toc333961977 \h </w:instrText>
       </w:r>
       <w:r>
         <w:rPr>
@@ -1740,7 +1826,7 @@
         <w:rPr>
           <w:noProof/>
         </w:rPr>
-        <w:instrText xml:space="preserve"> PAGEREF _Toc333756299 \h </w:instrText>
+        <w:instrText xml:space="preserve"> PAGEREF _Toc333961978 \h </w:instrText>
       </w:r>
       <w:r>
         <w:rPr>
@@ -1819,7 +1905,7 @@
         <w:rPr>
           <w:noProof/>
         </w:rPr>
-        <w:instrText xml:space="preserve"> PAGEREF _Toc333756300 \h </w:instrText>
+        <w:instrText xml:space="preserve"> PAGEREF _Toc333961979 \h </w:instrText>
       </w:r>
       <w:r>
         <w:rPr>
@@ -1898,7 +1984,7 @@
         <w:rPr>
           <w:noProof/>
         </w:rPr>
-        <w:instrText xml:space="preserve"> PAGEREF _Toc333756301 \h </w:instrText>
+        <w:instrText xml:space="preserve"> PAGEREF _Toc333961980 \h </w:instrText>
       </w:r>
       <w:r>
         <w:rPr>
@@ -1970,7 +2056,7 @@
         <w:pStyle w:val="Heading1"/>
       </w:pPr>
       <w:bookmarkStart w:id="7" w:name="_Toc23153058"/>
-      <w:bookmarkStart w:id="8" w:name="_Toc333756287"/>
+      <w:bookmarkStart w:id="8" w:name="_Toc333961965"/>
       <w:bookmarkEnd w:id="0"/>
       <w:bookmarkEnd w:id="1"/>
       <w:bookmarkEnd w:id="2"/>
@@ -2005,13 +2091,13 @@
         <w:pStyle w:val="Heading2"/>
       </w:pPr>
       <w:bookmarkStart w:id="9" w:name="_Toc23153092"/>
-      <w:bookmarkStart w:id="10" w:name="_Toc333756288"/>
-      <w:bookmarkStart w:id="11" w:name="_Toc23153059"/>
+      <w:bookmarkStart w:id="10" w:name="_Toc23153059"/>
+      <w:bookmarkStart w:id="11" w:name="_Toc333961966"/>
       <w:r>
         <w:t>Diagrama do Caso de Uso</w:t>
       </w:r>
       <w:bookmarkEnd w:id="9"/>
-      <w:bookmarkEnd w:id="10"/>
+      <w:bookmarkEnd w:id="11"/>
     </w:p>
     <w:p>
       <w:pPr>
@@ -2073,11 +2159,11 @@
       <w:pPr>
         <w:pStyle w:val="Heading2"/>
       </w:pPr>
-      <w:bookmarkStart w:id="12" w:name="_Toc333756289"/>
+      <w:bookmarkStart w:id="12" w:name="_Toc333961967"/>
       <w:r>
         <w:t>Descrição</w:t>
       </w:r>
-      <w:bookmarkEnd w:id="11"/>
+      <w:bookmarkEnd w:id="10"/>
       <w:bookmarkEnd w:id="12"/>
     </w:p>
     <w:p>
@@ -2103,7 +2189,7 @@
       <w:pPr>
         <w:pStyle w:val="Heading2"/>
       </w:pPr>
-      <w:bookmarkStart w:id="13" w:name="_Toc333756290"/>
+      <w:bookmarkStart w:id="13" w:name="_Toc333961968"/>
       <w:r>
         <w:t>Atores</w:t>
       </w:r>
@@ -2153,7 +2239,7 @@
         <w:pStyle w:val="Heading2"/>
       </w:pPr>
       <w:bookmarkStart w:id="14" w:name="_Toc23153074"/>
-      <w:bookmarkStart w:id="15" w:name="_Toc333756291"/>
+      <w:bookmarkStart w:id="15" w:name="_Toc333961969"/>
       <w:r>
         <w:t>Pré-Condições</w:t>
       </w:r>
@@ -2206,7 +2292,7 @@
         <w:pStyle w:val="Heading2"/>
       </w:pPr>
       <w:bookmarkStart w:id="16" w:name="_Toc23153077"/>
-      <w:bookmarkStart w:id="17" w:name="_Toc333756292"/>
+      <w:bookmarkStart w:id="17" w:name="_Toc333961970"/>
       <w:r>
         <w:t>Pós-Condições</w:t>
       </w:r>
@@ -2254,7 +2340,7 @@
         <w:pStyle w:val="Heading2"/>
       </w:pPr>
       <w:bookmarkStart w:id="18" w:name="_Toc23153060"/>
-      <w:bookmarkStart w:id="19" w:name="_Toc333756293"/>
+      <w:bookmarkStart w:id="19" w:name="_Toc333961971"/>
       <w:r>
         <w:lastRenderedPageBreak/>
         <w:t>Fluxo Básico</w:t>
@@ -2297,26 +2383,91 @@
         <w:spacing w:line="360" w:lineRule="auto"/>
       </w:pPr>
       <w:r>
-        <w:t>O sistema monta a página inicial da loja com a lista de produtos disponíveis, por categoria e fabricante, com um link para o detalhe do produto. [FA-1.7.1] [</w:t>
-      </w:r>
-      <w:r>
-        <w:t>PE</w:t>
-      </w:r>
-      <w:r>
-        <w:t>-1.</w:t>
-      </w:r>
-      <w:r>
-        <w:t>9</w:t>
-      </w:r>
-      <w:r>
-        <w:t>.</w:t>
-      </w:r>
-      <w:r>
-        <w:t>1</w:t>
-      </w:r>
-      <w:r>
-        <w:t>]</w:t>
-      </w:r>
+        <w:t>O sistema monta a página inicial da loja com a lista de produtos disponíveis, por categoria e fabricante, com um link para o detalhe do produto</w:t>
+      </w:r>
+      <w:r>
+        <w:t xml:space="preserve"> e um botão para o Carrinho de Compras</w:t>
+      </w:r>
+      <w:r>
+        <w:t xml:space="preserve">. </w:t>
+      </w:r>
+      <w:hyperlink w:anchor="_Nenhum_produto_encontrado" w:history="1">
+        <w:r>
+          <w:rPr>
+            <w:rStyle w:val="Hyperlink"/>
+          </w:rPr>
+          <w:t>[FA-1.7.1]</w:t>
+        </w:r>
+      </w:hyperlink>
+      <w:r>
+        <w:t xml:space="preserve"> </w:t>
+      </w:r>
+      <w:hyperlink w:anchor="_Visualizar_detalhe_do" w:history="1">
+        <w:r>
+          <w:rPr>
+            <w:rStyle w:val="Hyperlink"/>
+          </w:rPr>
+          <w:t>[</w:t>
+        </w:r>
+        <w:r>
+          <w:rPr>
+            <w:rStyle w:val="Hyperlink"/>
+          </w:rPr>
+          <w:t>PE</w:t>
+        </w:r>
+        <w:r>
+          <w:rPr>
+            <w:rStyle w:val="Hyperlink"/>
+          </w:rPr>
+          <w:t>-1.</w:t>
+        </w:r>
+        <w:r>
+          <w:rPr>
+            <w:rStyle w:val="Hyperlink"/>
+          </w:rPr>
+          <w:t>9</w:t>
+        </w:r>
+        <w:r>
+          <w:rPr>
+            <w:rStyle w:val="Hyperlink"/>
+          </w:rPr>
+          <w:t>.</w:t>
+        </w:r>
+        <w:r>
+          <w:rPr>
+            <w:rStyle w:val="Hyperlink"/>
+          </w:rPr>
+          <w:t>1</w:t>
+        </w:r>
+        <w:r>
+          <w:rPr>
+            <w:rStyle w:val="Hyperlink"/>
+          </w:rPr>
+          <w:t>]</w:t>
+        </w:r>
+      </w:hyperlink>
+      <w:r>
+        <w:t xml:space="preserve"> </w:t>
+      </w:r>
+      <w:hyperlink w:anchor="_Visualizar_Carrinho_de" w:history="1">
+        <w:r>
+          <w:rPr>
+            <w:rStyle w:val="Hyperlink"/>
+          </w:rPr>
+          <w:t>[PE-1.9.2]</w:t>
+        </w:r>
+      </w:hyperlink>
+      <w:r>
+        <w:t xml:space="preserve"> </w:t>
+      </w:r>
+      <w:hyperlink w:anchor="_Lista_de_produto" w:history="1">
+        <w:r>
+          <w:rPr>
+            <w:rStyle w:val="Hyperlink"/>
+          </w:rPr>
+          <w:t>[I-1.10.1]</w:t>
+        </w:r>
+      </w:hyperlink>
     </w:p>
     <w:p>
       <w:pPr>
@@ -2336,7 +2487,7 @@
         <w:pStyle w:val="Heading2"/>
       </w:pPr>
       <w:bookmarkStart w:id="20" w:name="_Toc23153061"/>
-      <w:bookmarkStart w:id="21" w:name="_Toc333756294"/>
+      <w:bookmarkStart w:id="21" w:name="_Toc333961972"/>
       <w:r>
         <w:t>Fluxos Alternativos</w:t>
       </w:r>
@@ -2351,7 +2502,9 @@
         <w:pStyle w:val="Heading3"/>
         <w:ind w:left="993" w:hanging="993"/>
       </w:pPr>
-      <w:bookmarkStart w:id="22" w:name="_Toc333756295"/>
+      <w:bookmarkStart w:id="22" w:name="_Nenhum_produto_encontrado"/>
+      <w:bookmarkStart w:id="23" w:name="_Toc333961973"/>
+      <w:bookmarkEnd w:id="22"/>
       <w:r>
         <w:t xml:space="preserve">Nenhum </w:t>
       </w:r>
@@ -2361,7 +2514,7 @@
       <w:r>
         <w:t>encontrado</w:t>
       </w:r>
-      <w:bookmarkEnd w:id="22"/>
+      <w:bookmarkEnd w:id="23"/>
     </w:p>
     <w:p>
       <w:pPr>
@@ -2418,13 +2571,13 @@
       <w:pPr>
         <w:pStyle w:val="Heading2"/>
       </w:pPr>
-      <w:bookmarkStart w:id="23" w:name="_Toc23153071"/>
-      <w:bookmarkStart w:id="24" w:name="_Toc333756296"/>
+      <w:bookmarkStart w:id="24" w:name="_Toc23153071"/>
+      <w:bookmarkStart w:id="25" w:name="_Toc333961974"/>
       <w:r>
         <w:t>Requisitos Especiais</w:t>
       </w:r>
-      <w:bookmarkEnd w:id="23"/>
       <w:bookmarkEnd w:id="24"/>
+      <w:bookmarkEnd w:id="25"/>
     </w:p>
     <w:p>
       <w:pPr>
@@ -2448,24 +2601,26 @@
       <w:pPr>
         <w:pStyle w:val="Heading2"/>
       </w:pPr>
-      <w:bookmarkStart w:id="25" w:name="_Toc23153080"/>
-      <w:bookmarkStart w:id="26" w:name="_Toc333756297"/>
+      <w:bookmarkStart w:id="26" w:name="_Toc23153080"/>
+      <w:bookmarkStart w:id="27" w:name="_Toc333961975"/>
       <w:r>
         <w:t>Pontos de Extensão</w:t>
       </w:r>
-      <w:bookmarkEnd w:id="25"/>
       <w:bookmarkEnd w:id="26"/>
+      <w:bookmarkEnd w:id="27"/>
     </w:p>
     <w:p>
       <w:pPr>
         <w:pStyle w:val="Heading3"/>
         <w:ind w:left="993" w:hanging="993"/>
       </w:pPr>
-      <w:bookmarkStart w:id="27" w:name="_Toc333756298"/>
+      <w:bookmarkStart w:id="28" w:name="_Visualizar_detalhe_do"/>
+      <w:bookmarkStart w:id="29" w:name="_Toc333961976"/>
+      <w:bookmarkEnd w:id="28"/>
       <w:r>
         <w:t>Visualizar detalhe do produto</w:t>
       </w:r>
-      <w:bookmarkEnd w:id="27"/>
+      <w:bookmarkEnd w:id="29"/>
     </w:p>
     <w:p>
       <w:pPr>
@@ -2498,40 +2653,58 @@
     </w:p>
     <w:p>
       <w:pPr>
+        <w:pStyle w:val="Heading3"/>
+        <w:ind w:left="993" w:hanging="993"/>
+      </w:pPr>
+      <w:bookmarkStart w:id="30" w:name="_Visualizar_Carrinho_de"/>
+      <w:bookmarkStart w:id="31" w:name="_Toc333961977"/>
+      <w:bookmarkEnd w:id="30"/>
+      <w:r>
+        <w:t>Visualizar Carrinho de Compras</w:t>
+      </w:r>
+      <w:bookmarkEnd w:id="31"/>
+    </w:p>
+    <w:p>
+      <w:pPr>
         <w:pStyle w:val="BodyText"/>
-      </w:pPr>
-    </w:p>
-    <w:p>
-      <w:pPr>
-        <w:pStyle w:val="BodyText"/>
-      </w:pPr>
-    </w:p>
-    <w:p>
-      <w:pPr>
-        <w:pStyle w:val="BodyText"/>
-      </w:pPr>
+        <w:spacing w:line="360" w:lineRule="auto"/>
+      </w:pPr>
+      <w:r>
+        <w:t xml:space="preserve">Se o cliente clicar no botão de visualizar Carrinho de Compras, o Sistema redirecionará para a página de Carrinho de Compras. (O Caso de Uso </w:t>
+      </w:r>
+      <w:r>
+        <w:rPr>
+          <w:i/>
+        </w:rPr>
+        <w:t>UC02 - Visualizar Carrinho de Compras</w:t>
+      </w:r>
+      <w:r>
+        <w:t xml:space="preserve"> será executado).</w:t>
+      </w:r>
     </w:p>
     <w:p>
       <w:pPr>
         <w:pStyle w:val="Heading2"/>
       </w:pPr>
-      <w:bookmarkStart w:id="28" w:name="_Toc333756299"/>
+      <w:bookmarkStart w:id="32" w:name="_Toc333961978"/>
       <w:r>
         <w:lastRenderedPageBreak/>
         <w:t>Interfaces</w:t>
       </w:r>
-      <w:bookmarkEnd w:id="28"/>
+      <w:bookmarkEnd w:id="32"/>
     </w:p>
     <w:p>
       <w:pPr>
         <w:pStyle w:val="Heading3"/>
         <w:ind w:left="993" w:hanging="993"/>
       </w:pPr>
-      <w:bookmarkStart w:id="29" w:name="_Toc333756300"/>
+      <w:bookmarkStart w:id="33" w:name="_Lista_de_produto"/>
+      <w:bookmarkStart w:id="34" w:name="_Toc333961979"/>
+      <w:bookmarkEnd w:id="33"/>
       <w:r>
         <w:t>Lista de produto</w:t>
       </w:r>
-      <w:bookmarkEnd w:id="29"/>
+      <w:bookmarkEnd w:id="34"/>
     </w:p>
     <w:p>
       <w:pPr>
@@ -2549,11 +2722,11 @@
       <w:pPr>
         <w:pStyle w:val="Heading2"/>
       </w:pPr>
-      <w:bookmarkStart w:id="30" w:name="_Toc333756301"/>
+      <w:bookmarkStart w:id="35" w:name="_Toc333961980"/>
       <w:r>
         <w:t>Regras de Negócio</w:t>
       </w:r>
-      <w:bookmarkEnd w:id="30"/>
+      <w:bookmarkEnd w:id="35"/>
     </w:p>
     <w:p>
       <w:pPr>
@@ -2811,7 +2984,7 @@
         <w:noProof/>
         <w:sz w:val="16"/>
       </w:rPr>
-      <w:t>1-1</w:t>
+      <w:t>1-3</w:t>
     </w:r>
     <w:r>
       <w:rPr>
@@ -3217,7 +3390,7 @@
               <w:noProof/>
               <w:sz w:val="18"/>
             </w:rPr>
-            <w:t>26/08/12</w:t>
+            <w:t>28/08/12</w:t>
           </w:r>
           <w:r>
             <w:rPr>
@@ -3787,7 +3960,7 @@
               <w:noProof/>
               <w:sz w:val="18"/>
             </w:rPr>
-            <w:t>26/08/12</w:t>
+            <w:t>28/08/12</w:t>
           </w:r>
           <w:r>
             <w:rPr>
@@ -3899,7 +4072,7 @@
               <w:noProof/>
               <w:sz w:val="18"/>
             </w:rPr>
-            <w:t>1-1</w:t>
+            <w:t>1-3</w:t>
           </w:r>
           <w:r>
             <w:rPr>
@@ -4005,7 +4178,7 @@
         <v:path o:extrusionok="f" gradientshapeok="t" o:connecttype="rect"/>
         <o:lock v:ext="edit" aspectratio="t"/>
       </v:shapetype>
-      <v:shape id="_x0000_i1028" type="#_x0000_t75" style="width:9.75pt;height:9.75pt" o:bullet="t">
+      <v:shape id="_x0000_i1035" type="#_x0000_t75" style="width:9.75pt;height:9.75pt" o:bullet="t">
         <v:imagedata r:id="rId1" o:title="bullet2"/>
       </v:shape>
     </w:pict>
@@ -6485,7 +6658,7 @@
 </file>
 
 <file path=customXml/itemProps5.xml><?xml version="1.0" encoding="utf-8"?>
-<ds:datastoreItem xmlns:ds="http://schemas.openxmlformats.org/officeDocument/2006/customXml" ds:itemID="{83D1DB97-9D8E-413C-A9FB-64B6EAE63B50}">
+<ds:datastoreItem xmlns:ds="http://schemas.openxmlformats.org/officeDocument/2006/customXml" ds:itemID="{411F2785-F17B-4027-914D-F4C5555D8D5F}">
   <ds:schemaRefs>
     <ds:schemaRef ds:uri="http://schemas.openxmlformats.org/officeDocument/2006/bibliography"/>
   </ds:schemaRefs>

</xml_diff>